<commit_message>
comment on the code and fix the instructions
</commit_message>
<xml_diff>
--- a/Shark-eiei/all stuff about this game/Shark-eiei-instructions.docx
+++ b/Shark-eiei/all stuff about this game/Shark-eiei-instructions.docx
@@ -101,14 +101,13 @@
         </w:rPr>
         <w:t xml:space="preserve"> 1</w:t>
       </w:r>
-    </w:p>
-    <w:p>
-      <w:pPr>
-        <w:rPr>
-          <w:sz w:val="26"/>
-          <w:szCs w:val="26"/>
-        </w:rPr>
-      </w:pPr>
+      <w:r>
+        <w:rPr>
+          <w:sz w:val="26"/>
+          <w:szCs w:val="26"/>
+        </w:rPr>
+        <w:t xml:space="preserve">   </w:t>
+      </w:r>
       <w:r>
         <w:rPr>
           <w:b/>
@@ -183,66 +182,123 @@
         </w:rPr>
         <w:t>space</w:t>
       </w:r>
+      <w:r>
+        <w:rPr>
+          <w:sz w:val="26"/>
+          <w:szCs w:val="26"/>
+        </w:rPr>
+        <w:t>bar button.</w:t>
+      </w:r>
+    </w:p>
+    <w:p>
+      <w:pPr>
+        <w:rPr>
+          <w:sz w:val="26"/>
+          <w:szCs w:val="26"/>
+        </w:rPr>
+      </w:pPr>
+      <w:r>
+        <w:rPr>
+          <w:sz w:val="26"/>
+          <w:szCs w:val="26"/>
+        </w:rPr>
+        <w:t xml:space="preserve">      - Shark always hungry so your HP always decrease so you need to eat stuffs.</w:t>
+      </w:r>
+    </w:p>
+    <w:p>
+      <w:pPr>
+        <w:rPr>
+          <w:sz w:val="26"/>
+          <w:szCs w:val="26"/>
+        </w:rPr>
+      </w:pPr>
+      <w:r>
+        <w:rPr>
+          <w:sz w:val="26"/>
+          <w:szCs w:val="26"/>
+        </w:rPr>
+        <w:t xml:space="preserve">3. </w:t>
+      </w:r>
+      <w:r>
+        <w:rPr>
+          <w:sz w:val="26"/>
+          <w:szCs w:val="26"/>
+        </w:rPr>
+        <w:t xml:space="preserve">Shark can </w:t>
+      </w:r>
+      <w:r>
+        <w:rPr>
+          <w:sz w:val="26"/>
+          <w:szCs w:val="26"/>
+        </w:rPr>
+        <w:t>jump</w:t>
+      </w:r>
+      <w:r>
+        <w:rPr>
+          <w:sz w:val="26"/>
+          <w:szCs w:val="26"/>
+        </w:rPr>
+        <w:t xml:space="preserve"> by pressing </w:t>
+      </w:r>
+      <w:r>
+        <w:rPr>
+          <w:sz w:val="26"/>
+          <w:szCs w:val="26"/>
+        </w:rPr>
+        <w:t>left or right ctrl</w:t>
+      </w:r>
+      <w:r>
+        <w:rPr>
+          <w:sz w:val="26"/>
+          <w:szCs w:val="26"/>
+        </w:rPr>
+        <w:t xml:space="preserve"> button.</w:t>
+      </w:r>
+    </w:p>
+    <w:p>
+      <w:pPr>
+        <w:rPr>
+          <w:sz w:val="26"/>
+          <w:szCs w:val="26"/>
+        </w:rPr>
+      </w:pPr>
+      <w:r>
+        <w:rPr>
+          <w:sz w:val="26"/>
+          <w:szCs w:val="26"/>
+        </w:rPr>
+        <w:t>4</w:t>
+      </w:r>
+      <w:r>
+        <w:rPr>
+          <w:sz w:val="26"/>
+          <w:szCs w:val="26"/>
+        </w:rPr>
+        <w:t xml:space="preserve">. If you eat the stuffs, you will get the </w:t>
+      </w:r>
+      <w:r>
+        <w:rPr>
+          <w:sz w:val="26"/>
+          <w:szCs w:val="26"/>
+        </w:rPr>
+        <w:t xml:space="preserve">HP </w:t>
+      </w:r>
+      <w:r>
+        <w:rPr>
+          <w:sz w:val="26"/>
+          <w:szCs w:val="26"/>
+        </w:rPr>
+        <w:t xml:space="preserve">following by </w:t>
+      </w:r>
+      <w:r>
+        <w:rPr>
+          <w:sz w:val="26"/>
+          <w:szCs w:val="26"/>
+        </w:rPr>
+        <w:t>these:</w:t>
+      </w:r>
       <w:bookmarkStart w:id="0" w:name="_GoBack"/>
       <w:bookmarkEnd w:id="0"/>
-      <w:r>
-        <w:rPr>
-          <w:sz w:val="26"/>
-          <w:szCs w:val="26"/>
-        </w:rPr>
-        <w:t>bar button.</w:t>
-      </w:r>
-    </w:p>
-    <w:p>
-      <w:pPr>
-        <w:rPr>
-          <w:sz w:val="26"/>
-          <w:szCs w:val="26"/>
-        </w:rPr>
-      </w:pPr>
-      <w:r>
-        <w:rPr>
-          <w:sz w:val="26"/>
-          <w:szCs w:val="26"/>
-        </w:rPr>
-        <w:t xml:space="preserve">      - Shark always hungry so your HP always decrease so you need to eat stuffs.</w:t>
-      </w:r>
-    </w:p>
-    <w:p>
-      <w:pPr>
-        <w:rPr>
-          <w:sz w:val="26"/>
-          <w:szCs w:val="26"/>
-        </w:rPr>
-      </w:pPr>
-      <w:r>
-        <w:rPr>
-          <w:sz w:val="26"/>
-          <w:szCs w:val="26"/>
-        </w:rPr>
-        <w:t xml:space="preserve">3. If you eat the stuffs, you will get the </w:t>
-      </w:r>
-      <w:r>
-        <w:rPr>
-          <w:sz w:val="26"/>
-          <w:szCs w:val="26"/>
-        </w:rPr>
-        <w:t xml:space="preserve">HP </w:t>
-      </w:r>
-      <w:r>
-        <w:rPr>
-          <w:sz w:val="26"/>
-          <w:szCs w:val="26"/>
-        </w:rPr>
-        <w:t xml:space="preserve">following by </w:t>
-      </w:r>
-      <w:r>
-        <w:rPr>
-          <w:sz w:val="26"/>
-          <w:szCs w:val="26"/>
-        </w:rPr>
-        <w:t>these:</w:t>
-      </w:r>
     </w:p>
     <w:p>
       <w:pPr>
@@ -441,21 +497,7 @@
           <w:sz w:val="26"/>
           <w:szCs w:val="26"/>
         </w:rPr>
-        <w:t xml:space="preserve">            - Puffers gets a protection skin for 7 seconds </w:t>
-      </w:r>
-      <w:r>
-        <w:rPr>
-          <w:sz w:val="26"/>
-          <w:szCs w:val="26"/>
-        </w:rPr>
-        <w:t>// also rarely spawn</w:t>
-      </w:r>
-      <w:r>
-        <w:rPr>
-          <w:sz w:val="26"/>
-          <w:szCs w:val="26"/>
-        </w:rPr>
-        <w:t xml:space="preserve"> too</w:t>
+        <w:t xml:space="preserve">            - Puffers gets a protection skin for 7 seconds // also rarely spawn too</w:t>
       </w:r>
     </w:p>
     <w:p>

</xml_diff>